<commit_message>
Minor Changes to journal 3
</commit_message>
<xml_diff>
--- a/Documentation/Reflective Journals/November/Reflective Journal_x13112406_Month3.docx
+++ b/Documentation/Reflective Journals/November/Reflective Journal_x13112406_Month3.docx
@@ -126,7 +126,16 @@
     </w:p>
     <w:p>
       <w:r>
-        <w:t xml:space="preserve">Finished the the requirements specification document and stepped a SAP Hana Trail account, finished the database design and implemented it in the database, implemented a </w:t>
+        <w:t xml:space="preserve">This </w:t>
+      </w:r>
+      <w:r>
+        <w:t>month, I</w:t>
+      </w:r>
+      <w:r>
+        <w:t xml:space="preserve"> have finished the </w:t>
+      </w:r>
+      <w:r>
+        <w:t xml:space="preserve">requirements specification document and stepped a SAP Hana Trail account, finished the database design and implemented it in the database, implemented a </w:t>
       </w:r>
       <w:r>
         <w:t>JavaScript</w:t>
@@ -204,7 +213,6 @@
         <w:pStyle w:val="Heading1"/>
       </w:pPr>
       <w:r>
-        <w:lastRenderedPageBreak/>
         <w:t>Supervisor Meeting</w:t>
       </w:r>
     </w:p>
@@ -222,11 +230,17 @@
       </w:r>
       <w:r>
         <w:t xml:space="preserve"> this month were</w:t>
+      </w:r>
+      <w:r>
+        <w:t xml:space="preserve"> very productive Cristina asked a couple of questions about the project and s</w:t>
+      </w:r>
+      <w:r>
+        <w:t>uggested improvements and provided</w:t>
       </w:r>
       <w:bookmarkStart w:id="0" w:name="_GoBack"/>
       <w:bookmarkEnd w:id="0"/>
       <w:r>
-        <w:t xml:space="preserve"> very productive Cristina asked a couple of questions about the project and suggested improvements and proved with good advise on how to manage time and get better results and develop a high quality application</w:t>
+        <w:t xml:space="preserve"> with good advise on how to manage time and get better results and develop a high quality application</w:t>
       </w:r>
       <w:r>
         <w:t>.</w:t>

</xml_diff>